<commit_message>
- insertion du diagramme de classe dans Jungle.docx - insertion du diagramme de UC dans Jungle.docx - mise a jour du diagramme de UC
</commit_message>
<xml_diff>
--- a/Jungle.docx
+++ b/Jungle.docx
@@ -2339,7 +2339,10 @@
       </w:pPr>
       <w:r>
         <w:lastRenderedPageBreak/>
-        <w:t>conception UML</w:t>
+        <w:t>C</w:t>
+      </w:r>
+      <w:r>
+        <w:t>onception UML</w:t>
       </w:r>
     </w:p>
     <w:p>
@@ -2470,13 +2473,6 @@
         <w:gridCol w:w="1948"/>
         <w:gridCol w:w="2243"/>
         <w:gridCol w:w="6492"/>
-        <w:tblGridChange w:id="1">
-          <w:tblGrid>
-            <w:gridCol w:w="1948"/>
-            <w:gridCol w:w="2243"/>
-            <w:gridCol w:w="6492"/>
-          </w:tblGrid>
-        </w:tblGridChange>
       </w:tblGrid>
       <w:tr>
         <w:tc>
@@ -2851,7 +2847,16 @@
               <w:jc w:val="both"/>
             </w:pPr>
             <w:r>
-              <w:t>Le produit du prix unitaire et de la quanite</w:t>
+              <w:t>Le produit du prix unitaire et de la quan</w:t>
+            </w:r>
+            <w:r>
+              <w:t>t</w:t>
+            </w:r>
+            <w:r>
+              <w:t>it</w:t>
+            </w:r>
+            <w:r>
+              <w:t>é</w:t>
             </w:r>
           </w:p>
         </w:tc>
@@ -3182,7 +3187,7 @@
       <w:pPr>
         <w:pStyle w:val="Titre2"/>
       </w:pPr>
-      <w:bookmarkStart w:id="2" w:name="_Toc374542070"/>
+      <w:bookmarkStart w:id="1" w:name="_Toc374542070"/>
       <w:r>
         <w:t>Tableau d’ensemble des</w:t>
       </w:r>
@@ -3192,7 +3197,7 @@
       <w:r>
         <w:t>utilisation</w:t>
       </w:r>
-      <w:bookmarkEnd w:id="2"/>
+      <w:bookmarkEnd w:id="1"/>
     </w:p>
     <w:p/>
     <w:tbl>
@@ -4228,7 +4233,7 @@
             <w:pPr>
               <w:cnfStyle w:val="000000000000"/>
             </w:pPr>
-            <w:commentRangeStart w:id="3"/>
+            <w:commentRangeStart w:id="2"/>
             <w:r>
               <w:t xml:space="preserve">Le client consulte l’état de livraison d’un </w:t>
             </w:r>
@@ -4241,12 +4246,12 @@
             <w:r>
               <w:t>.</w:t>
             </w:r>
-            <w:commentRangeEnd w:id="3"/>
+            <w:commentRangeEnd w:id="2"/>
             <w:r>
               <w:rPr>
                 <w:rStyle w:val="Marquedecommentaire"/>
               </w:rPr>
-              <w:commentReference w:id="3"/>
+              <w:commentReference w:id="2"/>
             </w:r>
           </w:p>
         </w:tc>
@@ -5247,9 +5252,29 @@
       <w:r>
         <w:t xml:space="preserve">Vérification de la </w:t>
       </w:r>
+      <w:commentRangeStart w:id="3"/>
+      <w:r>
+        <w:t>disponibilité</w:t>
+      </w:r>
+      <w:commentRangeEnd w:id="3"/>
+      <w:r>
+        <w:rPr>
+          <w:rStyle w:val="Marquedecommentaire"/>
+        </w:rPr>
+        <w:commentReference w:id="3"/>
+      </w:r>
+    </w:p>
+    <w:p>
+      <w:pPr>
+        <w:pStyle w:val="Paragraphedeliste"/>
+        <w:numPr>
+          <w:ilvl w:val="0"/>
+          <w:numId w:val="9"/>
+        </w:numPr>
+      </w:pPr>
       <w:commentRangeStart w:id="4"/>
       <w:r>
-        <w:t>disponibilité</w:t>
+        <w:t xml:space="preserve">Envoie se mail de confirmation de création de compe </w:t>
       </w:r>
       <w:commentRangeEnd w:id="4"/>
       <w:r>
@@ -5259,42 +5284,22 @@
         <w:commentReference w:id="4"/>
       </w:r>
     </w:p>
-    <w:p>
-      <w:pPr>
-        <w:pStyle w:val="Paragraphedeliste"/>
-        <w:numPr>
-          <w:ilvl w:val="0"/>
-          <w:numId w:val="9"/>
-        </w:numPr>
-      </w:pPr>
-      <w:commentRangeStart w:id="5"/>
-      <w:r>
-        <w:t xml:space="preserve">Envoie se mail de confirmation de création de compe </w:t>
-      </w:r>
-      <w:commentRangeEnd w:id="5"/>
-      <w:r>
-        <w:rPr>
-          <w:rStyle w:val="Marquedecommentaire"/>
-        </w:rPr>
-        <w:commentReference w:id="5"/>
-      </w:r>
-    </w:p>
     <w:p/>
     <w:p>
       <w:pPr>
         <w:pStyle w:val="Titre1"/>
       </w:pPr>
-      <w:bookmarkStart w:id="6" w:name="_Toc374542074"/>
+      <w:bookmarkStart w:id="5" w:name="_Toc374542074"/>
       <w:r>
         <w:t>Expression des besoins fonctionnels</w:t>
       </w:r>
-      <w:bookmarkEnd w:id="6"/>
+      <w:bookmarkEnd w:id="5"/>
     </w:p>
     <w:p>
       <w:pPr>
         <w:pStyle w:val="Titre2"/>
       </w:pPr>
-      <w:bookmarkStart w:id="7" w:name="_Toc374542075"/>
+      <w:bookmarkStart w:id="6" w:name="_Toc374542075"/>
       <w:r>
         <w:lastRenderedPageBreak/>
         <w:t>Diagramme de contexte</w:t>
@@ -5302,23 +5307,17 @@
       <w:r>
         <w:t xml:space="preserve"> et acteurs</w:t>
       </w:r>
-      <w:bookmarkEnd w:id="7"/>
+      <w:bookmarkEnd w:id="6"/>
     </w:p>
     <w:p>
       <w:pPr>
         <w:pStyle w:val="Titre2"/>
       </w:pPr>
-      <w:bookmarkStart w:id="8" w:name="_Toc374542076"/>
+      <w:bookmarkStart w:id="7" w:name="_Toc374542076"/>
       <w:r>
-        <w:t>Diagramme</w:t>
+        <w:t xml:space="preserve">Diagrammes </w:t>
       </w:r>
-      <w:r>
-        <w:t>s</w:t>
-      </w:r>
-      <w:r>
-        <w:t xml:space="preserve"> </w:t>
-      </w:r>
-      <w:bookmarkEnd w:id="8"/>
+      <w:bookmarkEnd w:id="7"/>
       <w:r>
         <w:t>UC</w:t>
       </w:r>
@@ -5339,9 +5338,9 @@
         </w:rPr>
         <w:drawing>
           <wp:inline distT="0" distB="0" distL="0" distR="0">
-            <wp:extent cx="6648450" cy="5048250"/>
-            <wp:effectExtent l="19050" t="0" r="0" b="0"/>
-            <wp:docPr id="3" name="Image 3" descr="C:\Users\Stagiaire\Desktop\git\jungle\UC.JPG"/>
+            <wp:extent cx="6638925" cy="4762500"/>
+            <wp:effectExtent l="19050" t="0" r="9525" b="0"/>
+            <wp:docPr id="4" name="Image 3" descr="C:\Users\Stagiaire\Desktop\git\jungle\UC.JPG"/>
             <wp:cNvGraphicFramePr>
               <a:graphicFrameLocks xmlns:a="http://schemas.openxmlformats.org/drawingml/2006/main" noChangeAspect="1"/>
             </wp:cNvGraphicFramePr>
@@ -5364,7 +5363,7 @@
                   <pic:spPr bwMode="auto">
                     <a:xfrm>
                       <a:off x="0" y="0"/>
-                      <a:ext cx="6648450" cy="5048250"/>
+                      <a:ext cx="6638925" cy="4762500"/>
                     </a:xfrm>
                     <a:prstGeom prst="rect">
                       <a:avLst/>
@@ -5444,7 +5443,7 @@
       <w:pPr>
         <w:pStyle w:val="Titre3"/>
       </w:pPr>
-      <w:bookmarkStart w:id="9" w:name="_Toc374542077"/>
+      <w:bookmarkStart w:id="8" w:name="_Toc374542077"/>
       <w:r>
         <w:t>Les cas d’utilisations</w:t>
       </w:r>
@@ -5461,6 +5460,554 @@
       </w:r>
       <w:r>
         <w:t>S’authentifier</w:t>
+      </w:r>
+      <w:bookmarkEnd w:id="8"/>
+    </w:p>
+    <w:tbl>
+      <w:tblPr>
+        <w:tblStyle w:val="Listeclaire-Accent11"/>
+        <w:tblW w:w="0" w:type="auto"/>
+        <w:tblBorders>
+          <w:insideH w:val="single" w:sz="8" w:space="0" w:color="FE8637" w:themeColor="accent1"/>
+          <w:insideV w:val="single" w:sz="8" w:space="0" w:color="FE8637" w:themeColor="accent1"/>
+        </w:tblBorders>
+        <w:tblLook w:val="04A0"/>
+      </w:tblPr>
+      <w:tblGrid>
+        <w:gridCol w:w="1951"/>
+        <w:gridCol w:w="8656"/>
+      </w:tblGrid>
+      <w:tr>
+        <w:trPr>
+          <w:cnfStyle w:val="100000000000"/>
+        </w:trPr>
+        <w:tc>
+          <w:tcPr>
+            <w:cnfStyle w:val="001000000000"/>
+            <w:tcW w:w="1951" w:type="dxa"/>
+            <w:shd w:val="clear" w:color="auto" w:fill="FFFFFF" w:themeFill="background1"/>
+          </w:tcPr>
+          <w:p>
+            <w:pPr>
+              <w:rPr>
+                <w:b w:val="0"/>
+              </w:rPr>
+            </w:pPr>
+            <w:r>
+              <w:rPr>
+                <w:b w:val="0"/>
+              </w:rPr>
+              <w:t>Référence</w:t>
+            </w:r>
+          </w:p>
+        </w:tc>
+        <w:tc>
+          <w:tcPr>
+            <w:tcW w:w="8656" w:type="dxa"/>
+            <w:shd w:val="clear" w:color="auto" w:fill="FFFFFF" w:themeFill="background1"/>
+          </w:tcPr>
+          <w:p>
+            <w:pPr>
+              <w:cnfStyle w:val="100000000000"/>
+              <w:rPr>
+                <w:b w:val="0"/>
+              </w:rPr>
+            </w:pPr>
+            <w:r>
+              <w:rPr>
+                <w:b w:val="0"/>
+              </w:rPr>
+              <w:t>UC#1</w:t>
+            </w:r>
+          </w:p>
+        </w:tc>
+      </w:tr>
+      <w:tr>
+        <w:trPr>
+          <w:cnfStyle w:val="000000100000"/>
+        </w:trPr>
+        <w:tc>
+          <w:tcPr>
+            <w:cnfStyle w:val="001000000000"/>
+            <w:tcW w:w="1951" w:type="dxa"/>
+            <w:tcBorders>
+              <w:top w:val="none" w:sz="0" w:space="0" w:color="auto"/>
+              <w:left w:val="none" w:sz="0" w:space="0" w:color="auto"/>
+              <w:bottom w:val="none" w:sz="0" w:space="0" w:color="auto"/>
+            </w:tcBorders>
+          </w:tcPr>
+          <w:p>
+            <w:pPr>
+              <w:rPr>
+                <w:b w:val="0"/>
+              </w:rPr>
+            </w:pPr>
+            <w:r>
+              <w:rPr>
+                <w:b w:val="0"/>
+              </w:rPr>
+              <w:t>Justification</w:t>
+            </w:r>
+          </w:p>
+        </w:tc>
+        <w:tc>
+          <w:tcPr>
+            <w:tcW w:w="8656" w:type="dxa"/>
+            <w:tcBorders>
+              <w:top w:val="none" w:sz="0" w:space="0" w:color="auto"/>
+              <w:bottom w:val="none" w:sz="0" w:space="0" w:color="auto"/>
+              <w:right w:val="none" w:sz="0" w:space="0" w:color="auto"/>
+            </w:tcBorders>
+          </w:tcPr>
+          <w:p>
+            <w:pPr>
+              <w:cnfStyle w:val="000000100000"/>
+            </w:pPr>
+            <w:r>
+              <w:t>Un utilisateur</w:t>
+            </w:r>
+            <w:r>
+              <w:t xml:space="preserve"> s’authentifie aupr</w:t>
+            </w:r>
+            <w:r>
+              <w:t xml:space="preserve">ès du système pour accéder à son </w:t>
+            </w:r>
+            <w:r>
+              <w:t>espace client</w:t>
+            </w:r>
+            <w:r>
+              <w:t xml:space="preserve">. </w:t>
+            </w:r>
+          </w:p>
+        </w:tc>
+      </w:tr>
+      <w:tr>
+        <w:tc>
+          <w:tcPr>
+            <w:cnfStyle w:val="001000000000"/>
+            <w:tcW w:w="1951" w:type="dxa"/>
+          </w:tcPr>
+          <w:p>
+            <w:pPr>
+              <w:rPr>
+                <w:b w:val="0"/>
+              </w:rPr>
+            </w:pPr>
+            <w:r>
+              <w:rPr>
+                <w:b w:val="0"/>
+              </w:rPr>
+              <w:t>Scénario nominal</w:t>
+            </w:r>
+          </w:p>
+        </w:tc>
+        <w:tc>
+          <w:tcPr>
+            <w:tcW w:w="8656" w:type="dxa"/>
+          </w:tcPr>
+          <w:p>
+            <w:pPr>
+              <w:ind w:left="317"/>
+              <w:cnfStyle w:val="000000000000"/>
+            </w:pPr>
+            <w:r>
+              <w:t xml:space="preserve">1. </w:t>
+            </w:r>
+            <w:r>
+              <w:t>Client</w:t>
+            </w:r>
+            <w:r>
+              <w:t xml:space="preserve"> clique sur le lien « Se connecter ».</w:t>
+            </w:r>
+          </w:p>
+          <w:p>
+            <w:pPr>
+              <w:ind w:left="317"/>
+              <w:cnfStyle w:val="000000000000"/>
+            </w:pPr>
+            <w:r>
+              <w:t xml:space="preserve">2. </w:t>
+            </w:r>
+            <w:r>
+              <w:t>System</w:t>
+            </w:r>
+            <w:r>
+              <w:t xml:space="preserve"> affiche le formulaire d'authentification.</w:t>
+            </w:r>
+          </w:p>
+          <w:p>
+            <w:pPr>
+              <w:ind w:left="317"/>
+              <w:cnfStyle w:val="000000000000"/>
+            </w:pPr>
+            <w:r>
+              <w:t xml:space="preserve">3. </w:t>
+            </w:r>
+            <w:r>
+              <w:t>Client</w:t>
+            </w:r>
+            <w:r>
+              <w:t xml:space="preserve"> saisit son </w:t>
+            </w:r>
+            <w:r>
+              <w:t>login</w:t>
+            </w:r>
+            <w:r>
+              <w:t xml:space="preserve"> (e-mail) et son mot de passe.</w:t>
+            </w:r>
+          </w:p>
+          <w:p>
+            <w:pPr>
+              <w:ind w:left="317"/>
+              <w:cnfStyle w:val="000000000000"/>
+            </w:pPr>
+            <w:r>
+              <w:t xml:space="preserve">4. </w:t>
+            </w:r>
+            <w:r>
+              <w:t>System</w:t>
+            </w:r>
+            <w:r>
+              <w:t xml:space="preserve"> </w:t>
+            </w:r>
+            <w:r>
+              <w:t>vérifie</w:t>
+            </w:r>
+            <w:r>
+              <w:t xml:space="preserve"> </w:t>
+            </w:r>
+            <w:r>
+              <w:t>que</w:t>
+            </w:r>
+            <w:r>
+              <w:t xml:space="preserve"> les données saisi</w:t>
+            </w:r>
+            <w:r>
+              <w:t xml:space="preserve">s </w:t>
+            </w:r>
+            <w:r>
+              <w:t>correspondent à celles</w:t>
+            </w:r>
+            <w:r>
+              <w:t xml:space="preserve"> enregistrées dans la base de données</w:t>
+            </w:r>
+            <w:r>
+              <w:t>.</w:t>
+            </w:r>
+          </w:p>
+          <w:p>
+            <w:pPr>
+              <w:ind w:left="317"/>
+              <w:cnfStyle w:val="000000000000"/>
+            </w:pPr>
+            <w:r>
+              <w:t xml:space="preserve">5. </w:t>
+            </w:r>
+            <w:r>
+              <w:t>System</w:t>
+            </w:r>
+            <w:r>
+              <w:t xml:space="preserve"> </w:t>
+            </w:r>
+            <w:r>
+              <w:t>effectue la redirection</w:t>
+            </w:r>
+            <w:r>
+              <w:t xml:space="preserve"> </w:t>
+            </w:r>
+            <w:r>
+              <w:t>vers son espace</w:t>
+            </w:r>
+            <w:r>
+              <w:t xml:space="preserve"> client.</w:t>
+            </w:r>
+          </w:p>
+        </w:tc>
+      </w:tr>
+      <w:tr>
+        <w:trPr>
+          <w:cnfStyle w:val="000000100000"/>
+        </w:trPr>
+        <w:tc>
+          <w:tcPr>
+            <w:cnfStyle w:val="001000000000"/>
+            <w:tcW w:w="1951" w:type="dxa"/>
+            <w:tcBorders>
+              <w:top w:val="none" w:sz="0" w:space="0" w:color="auto"/>
+              <w:left w:val="none" w:sz="0" w:space="0" w:color="auto"/>
+              <w:bottom w:val="none" w:sz="0" w:space="0" w:color="auto"/>
+            </w:tcBorders>
+          </w:tcPr>
+          <w:p>
+            <w:pPr>
+              <w:rPr>
+                <w:b w:val="0"/>
+              </w:rPr>
+            </w:pPr>
+            <w:r>
+              <w:rPr>
+                <w:b w:val="0"/>
+              </w:rPr>
+              <w:t>Scénario alternatif A1</w:t>
+            </w:r>
+          </w:p>
+        </w:tc>
+        <w:tc>
+          <w:tcPr>
+            <w:tcW w:w="8656" w:type="dxa"/>
+            <w:tcBorders>
+              <w:top w:val="none" w:sz="0" w:space="0" w:color="auto"/>
+              <w:bottom w:val="none" w:sz="0" w:space="0" w:color="auto"/>
+              <w:right w:val="none" w:sz="0" w:space="0" w:color="auto"/>
+            </w:tcBorders>
+          </w:tcPr>
+          <w:p>
+            <w:pPr>
+              <w:ind w:left="317"/>
+              <w:cnfStyle w:val="000000100000"/>
+            </w:pPr>
+            <w:r>
+              <w:t>4</w:t>
+            </w:r>
+            <w:r>
+              <w:t xml:space="preserve">.1. </w:t>
+            </w:r>
+            <w:r>
+              <w:t>System</w:t>
+            </w:r>
+            <w:r>
+              <w:t xml:space="preserve"> affiche un message d’erreur de la mauvaise saisie du login ou du mot de passe.</w:t>
+            </w:r>
+          </w:p>
+          <w:p>
+            <w:pPr>
+              <w:ind w:left="317"/>
+              <w:cnfStyle w:val="000000100000"/>
+            </w:pPr>
+            <w:r>
+              <w:t xml:space="preserve">4.2. </w:t>
+            </w:r>
+            <w:r>
+              <w:t>System</w:t>
+            </w:r>
+            <w:r>
+              <w:t xml:space="preserve"> effectue la redirection vers l’étape (2).</w:t>
+            </w:r>
+          </w:p>
+        </w:tc>
+      </w:tr>
+      <w:tr>
+        <w:tc>
+          <w:tcPr>
+            <w:cnfStyle w:val="001000000000"/>
+            <w:tcW w:w="1951" w:type="dxa"/>
+          </w:tcPr>
+          <w:p>
+            <w:r>
+              <w:rPr>
+                <w:b w:val="0"/>
+              </w:rPr>
+              <w:t>Scénario alternatif A</w:t>
+            </w:r>
+            <w:r>
+              <w:rPr>
+                <w:b w:val="0"/>
+              </w:rPr>
+              <w:t>2</w:t>
+            </w:r>
+          </w:p>
+        </w:tc>
+        <w:tc>
+          <w:tcPr>
+            <w:tcW w:w="8656" w:type="dxa"/>
+          </w:tcPr>
+          <w:p>
+            <w:pPr>
+              <w:ind w:left="317"/>
+              <w:cnfStyle w:val="000000000000"/>
+            </w:pPr>
+            <w:r>
+              <w:t>2.1. Client clique sur le lien « Mot de passe oublié ».</w:t>
+            </w:r>
+          </w:p>
+          <w:p>
+            <w:pPr>
+              <w:ind w:left="317"/>
+              <w:cnfStyle w:val="000000000000"/>
+            </w:pPr>
+            <w:r>
+              <w:t>2.2. Système lui demande de saisir son adresse e-mail.</w:t>
+            </w:r>
+          </w:p>
+          <w:p>
+            <w:pPr>
+              <w:ind w:left="317"/>
+              <w:cnfStyle w:val="000000000000"/>
+            </w:pPr>
+            <w:r>
+              <w:t>2.3. Client saisie son e-mail.</w:t>
+            </w:r>
+          </w:p>
+          <w:p>
+            <w:pPr>
+              <w:ind w:left="317"/>
+              <w:cnfStyle w:val="000000000000"/>
+            </w:pPr>
+            <w:r>
+              <w:t>2.4. Système renvoie le nouveau mot de passe correspondant à cet e-mail</w:t>
+            </w:r>
+          </w:p>
+        </w:tc>
+      </w:tr>
+      <w:tr>
+        <w:trPr>
+          <w:cnfStyle w:val="000000100000"/>
+        </w:trPr>
+        <w:tc>
+          <w:tcPr>
+            <w:cnfStyle w:val="001000000000"/>
+            <w:tcW w:w="1951" w:type="dxa"/>
+          </w:tcPr>
+          <w:p>
+            <w:pPr>
+              <w:rPr>
+                <w:b w:val="0"/>
+              </w:rPr>
+            </w:pPr>
+            <w:r>
+              <w:rPr>
+                <w:b w:val="0"/>
+              </w:rPr>
+              <w:lastRenderedPageBreak/>
+              <w:t>Acteurs</w:t>
+            </w:r>
+          </w:p>
+        </w:tc>
+        <w:tc>
+          <w:tcPr>
+            <w:tcW w:w="8656" w:type="dxa"/>
+          </w:tcPr>
+          <w:p>
+            <w:pPr>
+              <w:cnfStyle w:val="000000100000"/>
+            </w:pPr>
+            <w:r>
+              <w:t>Client</w:t>
+            </w:r>
+            <w:r>
+              <w:t xml:space="preserve">, </w:t>
+            </w:r>
+            <w:r>
+              <w:t>Administrateur</w:t>
+            </w:r>
+          </w:p>
+        </w:tc>
+      </w:tr>
+      <w:tr>
+        <w:tc>
+          <w:tcPr>
+            <w:cnfStyle w:val="001000000000"/>
+            <w:tcW w:w="1951" w:type="dxa"/>
+          </w:tcPr>
+          <w:p>
+            <w:pPr>
+              <w:rPr>
+                <w:b w:val="0"/>
+                <w:szCs w:val="22"/>
+                <w:lang w:eastAsia="en-US"/>
+              </w:rPr>
+            </w:pPr>
+            <w:r>
+              <w:rPr>
+                <w:b w:val="0"/>
+              </w:rPr>
+              <w:t>Pré-conditions</w:t>
+            </w:r>
+          </w:p>
+        </w:tc>
+        <w:tc>
+          <w:tcPr>
+            <w:tcW w:w="8656" w:type="dxa"/>
+          </w:tcPr>
+          <w:p>
+            <w:pPr>
+              <w:cnfStyle w:val="000000000000"/>
+            </w:pPr>
+            <w:r>
+              <w:t>Client</w:t>
+            </w:r>
+            <w:r>
+              <w:t xml:space="preserve">, </w:t>
+            </w:r>
+            <w:r>
+              <w:t>Administrateur</w:t>
+            </w:r>
+            <w:r>
+              <w:t xml:space="preserve"> est enregistré.</w:t>
+            </w:r>
+          </w:p>
+        </w:tc>
+      </w:tr>
+      <w:tr>
+        <w:trPr>
+          <w:cnfStyle w:val="000000100000"/>
+        </w:trPr>
+        <w:tc>
+          <w:tcPr>
+            <w:cnfStyle w:val="001000000000"/>
+            <w:tcW w:w="1951" w:type="dxa"/>
+          </w:tcPr>
+          <w:p>
+            <w:pPr>
+              <w:rPr>
+                <w:b w:val="0"/>
+                <w:szCs w:val="22"/>
+                <w:lang w:eastAsia="en-US"/>
+              </w:rPr>
+            </w:pPr>
+            <w:r>
+              <w:rPr>
+                <w:b w:val="0"/>
+              </w:rPr>
+              <w:t>Post-conditions</w:t>
+            </w:r>
+          </w:p>
+        </w:tc>
+        <w:tc>
+          <w:tcPr>
+            <w:tcW w:w="8656" w:type="dxa"/>
+          </w:tcPr>
+          <w:p>
+            <w:pPr>
+              <w:cnfStyle w:val="000000100000"/>
+            </w:pPr>
+            <w:r>
+              <w:t>Client</w:t>
+            </w:r>
+            <w:r>
+              <w:t xml:space="preserve">, </w:t>
+            </w:r>
+            <w:r>
+              <w:t>Administrateur</w:t>
+            </w:r>
+            <w:r>
+              <w:t xml:space="preserve"> est authentifié.</w:t>
+            </w:r>
+          </w:p>
+        </w:tc>
+      </w:tr>
+    </w:tbl>
+    <w:p/>
+    <w:p>
+      <w:pPr>
+        <w:pStyle w:val="Titre3"/>
+      </w:pPr>
+      <w:bookmarkStart w:id="9" w:name="_Toc374542078"/>
+      <w:r>
+        <w:t xml:space="preserve">U.C. </w:t>
+      </w:r>
+      <w:r>
+        <w:t>Créer un compte</w:t>
       </w:r>
       <w:bookmarkEnd w:id="9"/>
     </w:p>
@@ -5510,15 +6057,18 @@
           <w:p>
             <w:pPr>
               <w:cnfStyle w:val="100000000000"/>
+            </w:pPr>
+            <w:r>
               <w:rPr>
                 <w:b w:val="0"/>
               </w:rPr>
-            </w:pPr>
+              <w:t>UC#</w:t>
+            </w:r>
             <w:r>
               <w:rPr>
                 <w:b w:val="0"/>
               </w:rPr>
-              <w:t>UC#1</w:t>
+              <w:t>2</w:t>
             </w:r>
           </w:p>
         </w:tc>
@@ -5565,19 +6115,10 @@
               <w:cnfStyle w:val="000000100000"/>
             </w:pPr>
             <w:r>
-              <w:t>Un utilisateur</w:t>
-            </w:r>
-            <w:r>
-              <w:t xml:space="preserve"> s’authentifie aupr</w:t>
-            </w:r>
-            <w:r>
-              <w:t xml:space="preserve">ès du système pour accéder à son </w:t>
-            </w:r>
-            <w:r>
-              <w:t>espace client</w:t>
-            </w:r>
-            <w:r>
-              <w:t xml:space="preserve">. </w:t>
+              <w:t>Un client créer  un compte utilisateur.</w:t>
+            </w:r>
+            <w:r>
+              <w:t xml:space="preserve"> </w:t>
             </w:r>
           </w:p>
         </w:tc>
@@ -5618,7 +6159,7 @@
               <w:t>Client</w:t>
             </w:r>
             <w:r>
-              <w:t xml:space="preserve"> clique sur le lien « Se connecter ».</w:t>
+              <w:t xml:space="preserve"> clique sur le lien « Créer mon compte ».</w:t>
             </w:r>
           </w:p>
           <w:p>
@@ -5633,7 +6174,16 @@
               <w:t>System</w:t>
             </w:r>
             <w:r>
-              <w:t xml:space="preserve"> affiche le formulaire d'authentification.</w:t>
+              <w:t xml:space="preserve"> affiche le formulaire de la saisie </w:t>
+            </w:r>
+            <w:r>
+              <w:t xml:space="preserve">contenant les champs : email, mot de passe, confirmer mot passe, civilité, nom, prénom, </w:t>
+            </w:r>
+            <w:r>
+              <w:t>adresse courriel</w:t>
+            </w:r>
+            <w:r>
+              <w:t>.</w:t>
             </w:r>
           </w:p>
           <w:p>
@@ -5648,13 +6198,7 @@
               <w:t>Client</w:t>
             </w:r>
             <w:r>
-              <w:t xml:space="preserve"> saisit son </w:t>
-            </w:r>
-            <w:r>
-              <w:t>login</w:t>
-            </w:r>
-            <w:r>
-              <w:t xml:space="preserve"> (e-mail) et son mot de passe.</w:t>
+              <w:t xml:space="preserve"> saisie le formulaire.</w:t>
             </w:r>
           </w:p>
           <w:p>
@@ -5669,28 +6213,19 @@
               <w:t>System</w:t>
             </w:r>
             <w:r>
-              <w:t xml:space="preserve"> </w:t>
-            </w:r>
-            <w:r>
-              <w:t>vérifie</w:t>
-            </w:r>
-            <w:r>
-              <w:t xml:space="preserve"> </w:t>
-            </w:r>
-            <w:r>
-              <w:t>que</w:t>
-            </w:r>
-            <w:r>
-              <w:t xml:space="preserve"> les données saisi</w:t>
-            </w:r>
-            <w:r>
-              <w:t xml:space="preserve">s </w:t>
-            </w:r>
-            <w:r>
-              <w:t>correspondent à celles</w:t>
-            </w:r>
-            <w:r>
-              <w:t xml:space="preserve"> enregistrées dans la base de données</w:t>
+              <w:t xml:space="preserve"> vérifie </w:t>
+            </w:r>
+            <w:r>
+              <w:t>l’existence</w:t>
+            </w:r>
+            <w:r>
+              <w:t xml:space="preserve">, dans la base de données, </w:t>
+            </w:r>
+            <w:r>
+              <w:t>de l’</w:t>
+            </w:r>
+            <w:r>
+              <w:t>email saisi</w:t>
             </w:r>
             <w:r>
               <w:t>.</w:t>
@@ -5708,19 +6243,76 @@
               <w:t>System</w:t>
             </w:r>
             <w:r>
-              <w:t xml:space="preserve"> </w:t>
-            </w:r>
-            <w:r>
-              <w:t>effectue la redirection</w:t>
-            </w:r>
-            <w:r>
-              <w:t xml:space="preserve"> </w:t>
-            </w:r>
-            <w:r>
-              <w:t>vers son espace</w:t>
-            </w:r>
-            <w:r>
-              <w:t xml:space="preserve"> client.</w:t>
+              <w:t xml:space="preserve"> vérifie la conformité du mot de passe.</w:t>
+            </w:r>
+          </w:p>
+          <w:p>
+            <w:pPr>
+              <w:ind w:left="317"/>
+              <w:cnfStyle w:val="000000000000"/>
+            </w:pPr>
+            <w:r>
+              <w:t>6</w:t>
+            </w:r>
+            <w:r>
+              <w:t xml:space="preserve">. </w:t>
+            </w:r>
+            <w:r>
+              <w:t>System</w:t>
+            </w:r>
+            <w:r>
+              <w:t xml:space="preserve"> envoie</w:t>
+            </w:r>
+            <w:r>
+              <w:t xml:space="preserve"> un mail de confirmation au client </w:t>
+            </w:r>
+            <w:r>
+              <w:t>et attend le retour de confirmation</w:t>
+            </w:r>
+            <w:r>
+              <w:t>.</w:t>
+            </w:r>
+          </w:p>
+          <w:p>
+            <w:pPr>
+              <w:ind w:left="317"/>
+              <w:cnfStyle w:val="000000000000"/>
+            </w:pPr>
+            <w:r>
+              <w:t xml:space="preserve">7. </w:t>
+            </w:r>
+            <w:r>
+              <w:t xml:space="preserve">Lorsque le </w:t>
+            </w:r>
+            <w:r>
+              <w:t xml:space="preserve">client </w:t>
+            </w:r>
+            <w:r>
+              <w:t xml:space="preserve">confirme son </w:t>
+            </w:r>
+            <w:r>
+              <w:t>email</w:t>
+            </w:r>
+            <w:r>
+              <w:t xml:space="preserve">, le système permet au </w:t>
+            </w:r>
+            <w:r>
+              <w:t>client</w:t>
+            </w:r>
+            <w:r>
+              <w:t xml:space="preserve"> de</w:t>
+            </w:r>
+          </w:p>
+          <w:p>
+            <w:pPr>
+              <w:ind w:left="317"/>
+              <w:cnfStyle w:val="000000000000"/>
+            </w:pPr>
+            <w:r>
+              <w:t>s’authentifier</w:t>
+            </w:r>
+            <w:r>
+              <w:t>.</w:t>
             </w:r>
           </w:p>
         </w:tc>
@@ -5768,16 +6360,22 @@
               <w:cnfStyle w:val="000000100000"/>
             </w:pPr>
             <w:r>
-              <w:t>4</w:t>
-            </w:r>
-            <w:r>
-              <w:t xml:space="preserve">.1. </w:t>
+              <w:t xml:space="preserve">4.1. </w:t>
             </w:r>
             <w:r>
               <w:t>System</w:t>
             </w:r>
             <w:r>
-              <w:t xml:space="preserve"> affiche un message d’erreur de la mauvaise saisie du login ou du mot de passe.</w:t>
+              <w:t xml:space="preserve"> affiche </w:t>
+            </w:r>
+            <w:r>
+              <w:t>le</w:t>
+            </w:r>
+            <w:r>
+              <w:t xml:space="preserve"> message d’erreur </w:t>
+            </w:r>
+            <w:r>
+              <w:t>« L’email saisi existe déjà ».</w:t>
             </w:r>
           </w:p>
           <w:p>
@@ -5792,7 +6390,13 @@
               <w:t>System</w:t>
             </w:r>
             <w:r>
-              <w:t xml:space="preserve"> effectue la redirection vers l’étape (2).</w:t>
+              <w:t xml:space="preserve"> </w:t>
+            </w:r>
+            <w:r>
+              <w:t>invite le client de s’authentifier</w:t>
+            </w:r>
+            <w:r>
+              <w:t>.</w:t>
             </w:r>
           </w:p>
         </w:tc>
@@ -5804,17 +6408,16 @@
             <w:tcW w:w="1951" w:type="dxa"/>
           </w:tcPr>
           <w:p>
-            <w:r>
+            <w:pPr>
               <w:rPr>
                 <w:b w:val="0"/>
               </w:rPr>
-              <w:t>Scénario alternatif A</w:t>
-            </w:r>
+            </w:pPr>
             <w:r>
               <w:rPr>
                 <w:b w:val="0"/>
               </w:rPr>
-              <w:t>2</w:t>
+              <w:t>Acteurs</w:t>
             </w:r>
           </w:p>
         </w:tc>
@@ -5824,252 +6427,10 @@
           </w:tcPr>
           <w:p>
             <w:pPr>
-              <w:ind w:left="317"/>
               <w:cnfStyle w:val="000000000000"/>
             </w:pPr>
             <w:r>
-              <w:t>2.1. Client clique sur le lien « Mot de passe oublié ».</w:t>
-            </w:r>
-          </w:p>
-          <w:p>
-            <w:pPr>
-              <w:ind w:left="317"/>
-              <w:cnfStyle w:val="000000000000"/>
-            </w:pPr>
-            <w:r>
-              <w:t>2.2. Système lui demande de saisir son adresse e-mail.</w:t>
-            </w:r>
-          </w:p>
-          <w:p>
-            <w:pPr>
-              <w:ind w:left="317"/>
-              <w:cnfStyle w:val="000000000000"/>
-            </w:pPr>
-            <w:r>
-              <w:t>2.3. Client saisie son e-mail.</w:t>
-            </w:r>
-          </w:p>
-          <w:p>
-            <w:pPr>
-              <w:ind w:left="317"/>
-              <w:cnfStyle w:val="000000000000"/>
-            </w:pPr>
-            <w:r>
-              <w:t>2.4. Système renvoie le nouveau mot de passe correspondant à cet e-mail</w:t>
-            </w:r>
-          </w:p>
-        </w:tc>
-      </w:tr>
-      <w:tr>
-        <w:trPr>
-          <w:cnfStyle w:val="000000100000"/>
-        </w:trPr>
-        <w:tc>
-          <w:tcPr>
-            <w:cnfStyle w:val="001000000000"/>
-            <w:tcW w:w="1951" w:type="dxa"/>
-          </w:tcPr>
-          <w:p>
-            <w:pPr>
-              <w:rPr>
-                <w:b w:val="0"/>
-              </w:rPr>
-            </w:pPr>
-            <w:r>
-              <w:rPr>
-                <w:b w:val="0"/>
-              </w:rPr>
-              <w:lastRenderedPageBreak/>
-              <w:t>Acteurs</w:t>
-            </w:r>
-          </w:p>
-        </w:tc>
-        <w:tc>
-          <w:tcPr>
-            <w:tcW w:w="8656" w:type="dxa"/>
-          </w:tcPr>
-          <w:p>
-            <w:pPr>
-              <w:cnfStyle w:val="000000100000"/>
-            </w:pPr>
-            <w:r>
               <w:t>Client</w:t>
-            </w:r>
-            <w:r>
-              <w:t xml:space="preserve">, </w:t>
-            </w:r>
-            <w:r>
-              <w:t>Administrateur</w:t>
-            </w:r>
-          </w:p>
-        </w:tc>
-      </w:tr>
-      <w:tr>
-        <w:tc>
-          <w:tcPr>
-            <w:cnfStyle w:val="001000000000"/>
-            <w:tcW w:w="1951" w:type="dxa"/>
-          </w:tcPr>
-          <w:p>
-            <w:pPr>
-              <w:rPr>
-                <w:b w:val="0"/>
-                <w:szCs w:val="22"/>
-                <w:lang w:eastAsia="en-US"/>
-              </w:rPr>
-            </w:pPr>
-            <w:r>
-              <w:rPr>
-                <w:b w:val="0"/>
-              </w:rPr>
-              <w:t>Pré-conditions</w:t>
-            </w:r>
-          </w:p>
-        </w:tc>
-        <w:tc>
-          <w:tcPr>
-            <w:tcW w:w="8656" w:type="dxa"/>
-          </w:tcPr>
-          <w:p>
-            <w:pPr>
-              <w:cnfStyle w:val="000000000000"/>
-            </w:pPr>
-            <w:r>
-              <w:t>Client</w:t>
-            </w:r>
-            <w:r>
-              <w:t xml:space="preserve">, </w:t>
-            </w:r>
-            <w:r>
-              <w:t>Administrateur</w:t>
-            </w:r>
-            <w:r>
-              <w:t xml:space="preserve"> est enregistré.</w:t>
-            </w:r>
-          </w:p>
-        </w:tc>
-      </w:tr>
-      <w:tr>
-        <w:trPr>
-          <w:cnfStyle w:val="000000100000"/>
-        </w:trPr>
-        <w:tc>
-          <w:tcPr>
-            <w:cnfStyle w:val="001000000000"/>
-            <w:tcW w:w="1951" w:type="dxa"/>
-          </w:tcPr>
-          <w:p>
-            <w:pPr>
-              <w:rPr>
-                <w:b w:val="0"/>
-                <w:szCs w:val="22"/>
-                <w:lang w:eastAsia="en-US"/>
-              </w:rPr>
-            </w:pPr>
-            <w:r>
-              <w:rPr>
-                <w:b w:val="0"/>
-              </w:rPr>
-              <w:t>Post-conditions</w:t>
-            </w:r>
-          </w:p>
-        </w:tc>
-        <w:tc>
-          <w:tcPr>
-            <w:tcW w:w="8656" w:type="dxa"/>
-          </w:tcPr>
-          <w:p>
-            <w:pPr>
-              <w:cnfStyle w:val="000000100000"/>
-            </w:pPr>
-            <w:r>
-              <w:t>Client</w:t>
-            </w:r>
-            <w:r>
-              <w:t xml:space="preserve">, </w:t>
-            </w:r>
-            <w:r>
-              <w:t>Administrateur</w:t>
-            </w:r>
-            <w:r>
-              <w:t xml:space="preserve"> est authentifié.</w:t>
-            </w:r>
-          </w:p>
-        </w:tc>
-      </w:tr>
-    </w:tbl>
-    <w:p/>
-    <w:p>
-      <w:pPr>
-        <w:pStyle w:val="Titre3"/>
-      </w:pPr>
-      <w:bookmarkStart w:id="10" w:name="_Toc374542078"/>
-      <w:r>
-        <w:t xml:space="preserve">U.C. </w:t>
-      </w:r>
-      <w:r>
-        <w:t>Créer un compte</w:t>
-      </w:r>
-      <w:bookmarkEnd w:id="10"/>
-    </w:p>
-    <w:tbl>
-      <w:tblPr>
-        <w:tblStyle w:val="Listeclaire-Accent11"/>
-        <w:tblW w:w="0" w:type="auto"/>
-        <w:tblBorders>
-          <w:insideH w:val="single" w:sz="8" w:space="0" w:color="FE8637" w:themeColor="accent1"/>
-          <w:insideV w:val="single" w:sz="8" w:space="0" w:color="FE8637" w:themeColor="accent1"/>
-        </w:tblBorders>
-        <w:tblLook w:val="04A0"/>
-      </w:tblPr>
-      <w:tblGrid>
-        <w:gridCol w:w="1951"/>
-        <w:gridCol w:w="8656"/>
-      </w:tblGrid>
-      <w:tr>
-        <w:trPr>
-          <w:cnfStyle w:val="100000000000"/>
-        </w:trPr>
-        <w:tc>
-          <w:tcPr>
-            <w:cnfStyle w:val="001000000000"/>
-            <w:tcW w:w="1951" w:type="dxa"/>
-            <w:shd w:val="clear" w:color="auto" w:fill="FFFFFF" w:themeFill="background1"/>
-          </w:tcPr>
-          <w:p>
-            <w:pPr>
-              <w:rPr>
-                <w:b w:val="0"/>
-              </w:rPr>
-            </w:pPr>
-            <w:r>
-              <w:rPr>
-                <w:b w:val="0"/>
-              </w:rPr>
-              <w:t>Référence</w:t>
-            </w:r>
-          </w:p>
-        </w:tc>
-        <w:tc>
-          <w:tcPr>
-            <w:tcW w:w="8656" w:type="dxa"/>
-            <w:shd w:val="clear" w:color="auto" w:fill="FFFFFF" w:themeFill="background1"/>
-          </w:tcPr>
-          <w:p>
-            <w:pPr>
-              <w:cnfStyle w:val="100000000000"/>
-            </w:pPr>
-            <w:r>
-              <w:rPr>
-                <w:b w:val="0"/>
-              </w:rPr>
-              <w:t>UC#</w:t>
-            </w:r>
-            <w:r>
-              <w:rPr>
-                <w:b w:val="0"/>
-              </w:rPr>
-              <w:t>2</w:t>
             </w:r>
           </w:p>
         </w:tc>
@@ -6092,13 +6453,15 @@
             <w:pPr>
               <w:rPr>
                 <w:b w:val="0"/>
+                <w:szCs w:val="22"/>
+                <w:lang w:eastAsia="en-US"/>
               </w:rPr>
             </w:pPr>
             <w:r>
               <w:rPr>
                 <w:b w:val="0"/>
               </w:rPr>
-              <w:t>Justification</w:t>
+              <w:t>Pré-conditions</w:t>
             </w:r>
           </w:p>
         </w:tc>
@@ -6116,10 +6479,10 @@
               <w:cnfStyle w:val="000000100000"/>
             </w:pPr>
             <w:r>
-              <w:t>Un client créer  un compte utilisateur.</w:t>
-            </w:r>
-            <w:r>
-              <w:t xml:space="preserve"> </w:t>
+              <w:t>System</w:t>
+            </w:r>
+            <w:r>
+              <w:t xml:space="preserve"> est opérationnel.</w:t>
             </w:r>
           </w:p>
         </w:tc>
@@ -6129,326 +6492,6 @@
           <w:tcPr>
             <w:cnfStyle w:val="001000000000"/>
             <w:tcW w:w="1951" w:type="dxa"/>
-          </w:tcPr>
-          <w:p>
-            <w:pPr>
-              <w:rPr>
-                <w:b w:val="0"/>
-              </w:rPr>
-            </w:pPr>
-            <w:r>
-              <w:rPr>
-                <w:b w:val="0"/>
-              </w:rPr>
-              <w:t>Scénario nominal</w:t>
-            </w:r>
-          </w:p>
-        </w:tc>
-        <w:tc>
-          <w:tcPr>
-            <w:tcW w:w="8656" w:type="dxa"/>
-          </w:tcPr>
-          <w:p>
-            <w:pPr>
-              <w:ind w:left="317"/>
-              <w:cnfStyle w:val="000000000000"/>
-            </w:pPr>
-            <w:r>
-              <w:t xml:space="preserve">1. </w:t>
-            </w:r>
-            <w:r>
-              <w:t>Client</w:t>
-            </w:r>
-            <w:r>
-              <w:t xml:space="preserve"> clique sur le lien « Créer mon compte ».</w:t>
-            </w:r>
-          </w:p>
-          <w:p>
-            <w:pPr>
-              <w:ind w:left="317"/>
-              <w:cnfStyle w:val="000000000000"/>
-            </w:pPr>
-            <w:r>
-              <w:t xml:space="preserve">2. </w:t>
-            </w:r>
-            <w:r>
-              <w:t>System</w:t>
-            </w:r>
-            <w:r>
-              <w:t xml:space="preserve"> affiche le formulaire de la saisie </w:t>
-            </w:r>
-            <w:r>
-              <w:t xml:space="preserve">contenant les champs : email, mot de passe, confirmer mot passe, civilité, nom, prénom, </w:t>
-            </w:r>
-            <w:r>
-              <w:t>adresse courriel</w:t>
-            </w:r>
-            <w:r>
-              <w:t>.</w:t>
-            </w:r>
-          </w:p>
-          <w:p>
-            <w:pPr>
-              <w:ind w:left="317"/>
-              <w:cnfStyle w:val="000000000000"/>
-            </w:pPr>
-            <w:r>
-              <w:t xml:space="preserve">3. </w:t>
-            </w:r>
-            <w:r>
-              <w:t>Client</w:t>
-            </w:r>
-            <w:r>
-              <w:t xml:space="preserve"> saisie le formulaire.</w:t>
-            </w:r>
-          </w:p>
-          <w:p>
-            <w:pPr>
-              <w:ind w:left="317"/>
-              <w:cnfStyle w:val="000000000000"/>
-            </w:pPr>
-            <w:r>
-              <w:t xml:space="preserve">4. </w:t>
-            </w:r>
-            <w:r>
-              <w:t>System</w:t>
-            </w:r>
-            <w:r>
-              <w:t xml:space="preserve"> vérifie </w:t>
-            </w:r>
-            <w:r>
-              <w:t>l’existence</w:t>
-            </w:r>
-            <w:r>
-              <w:t xml:space="preserve">, dans la base de données, </w:t>
-            </w:r>
-            <w:r>
-              <w:t>de l’</w:t>
-            </w:r>
-            <w:r>
-              <w:t>email saisi</w:t>
-            </w:r>
-            <w:r>
-              <w:t>.</w:t>
-            </w:r>
-          </w:p>
-          <w:p>
-            <w:pPr>
-              <w:ind w:left="317"/>
-              <w:cnfStyle w:val="000000000000"/>
-            </w:pPr>
-            <w:r>
-              <w:t xml:space="preserve">5. </w:t>
-            </w:r>
-            <w:r>
-              <w:t>System</w:t>
-            </w:r>
-            <w:r>
-              <w:t xml:space="preserve"> vérifie la conformité du mot de passe.</w:t>
-            </w:r>
-          </w:p>
-          <w:p>
-            <w:pPr>
-              <w:ind w:left="317"/>
-              <w:cnfStyle w:val="000000000000"/>
-            </w:pPr>
-            <w:r>
-              <w:t>6</w:t>
-            </w:r>
-            <w:r>
-              <w:t xml:space="preserve">. </w:t>
-            </w:r>
-            <w:r>
-              <w:t>System</w:t>
-            </w:r>
-            <w:r>
-              <w:t xml:space="preserve"> envoie</w:t>
-            </w:r>
-            <w:r>
-              <w:t xml:space="preserve"> un mail de confirmation au client </w:t>
-            </w:r>
-            <w:r>
-              <w:t>et attend le retour de confirmation</w:t>
-            </w:r>
-            <w:r>
-              <w:t>.</w:t>
-            </w:r>
-          </w:p>
-          <w:p>
-            <w:pPr>
-              <w:ind w:left="317"/>
-              <w:cnfStyle w:val="000000000000"/>
-            </w:pPr>
-            <w:r>
-              <w:t xml:space="preserve">7. </w:t>
-            </w:r>
-            <w:r>
-              <w:t xml:space="preserve">Lorsque le </w:t>
-            </w:r>
-            <w:r>
-              <w:t xml:space="preserve">client </w:t>
-            </w:r>
-            <w:r>
-              <w:t xml:space="preserve">confirme son </w:t>
-            </w:r>
-            <w:r>
-              <w:t>email</w:t>
-            </w:r>
-            <w:r>
-              <w:t xml:space="preserve">, le système permet au </w:t>
-            </w:r>
-            <w:r>
-              <w:t>client</w:t>
-            </w:r>
-            <w:r>
-              <w:t xml:space="preserve"> de</w:t>
-            </w:r>
-          </w:p>
-          <w:p>
-            <w:pPr>
-              <w:ind w:left="317"/>
-              <w:cnfStyle w:val="000000000000"/>
-            </w:pPr>
-            <w:r>
-              <w:t>s’authentifier</w:t>
-            </w:r>
-            <w:r>
-              <w:t>.</w:t>
-            </w:r>
-          </w:p>
-        </w:tc>
-      </w:tr>
-      <w:tr>
-        <w:trPr>
-          <w:cnfStyle w:val="000000100000"/>
-        </w:trPr>
-        <w:tc>
-          <w:tcPr>
-            <w:cnfStyle w:val="001000000000"/>
-            <w:tcW w:w="1951" w:type="dxa"/>
-            <w:tcBorders>
-              <w:top w:val="none" w:sz="0" w:space="0" w:color="auto"/>
-              <w:left w:val="none" w:sz="0" w:space="0" w:color="auto"/>
-              <w:bottom w:val="none" w:sz="0" w:space="0" w:color="auto"/>
-            </w:tcBorders>
-          </w:tcPr>
-          <w:p>
-            <w:pPr>
-              <w:rPr>
-                <w:b w:val="0"/>
-              </w:rPr>
-            </w:pPr>
-            <w:r>
-              <w:rPr>
-                <w:b w:val="0"/>
-              </w:rPr>
-              <w:t>Scénario alternatif A1</w:t>
-            </w:r>
-          </w:p>
-        </w:tc>
-        <w:tc>
-          <w:tcPr>
-            <w:tcW w:w="8656" w:type="dxa"/>
-            <w:tcBorders>
-              <w:top w:val="none" w:sz="0" w:space="0" w:color="auto"/>
-              <w:bottom w:val="none" w:sz="0" w:space="0" w:color="auto"/>
-              <w:right w:val="none" w:sz="0" w:space="0" w:color="auto"/>
-            </w:tcBorders>
-          </w:tcPr>
-          <w:p>
-            <w:pPr>
-              <w:ind w:left="317"/>
-              <w:cnfStyle w:val="000000100000"/>
-            </w:pPr>
-            <w:r>
-              <w:t xml:space="preserve">4.1. </w:t>
-            </w:r>
-            <w:r>
-              <w:t>System</w:t>
-            </w:r>
-            <w:r>
-              <w:t xml:space="preserve"> affiche </w:t>
-            </w:r>
-            <w:r>
-              <w:t>le</w:t>
-            </w:r>
-            <w:r>
-              <w:t xml:space="preserve"> message d’erreur </w:t>
-            </w:r>
-            <w:r>
-              <w:t>« L’email saisi existe déjà ».</w:t>
-            </w:r>
-          </w:p>
-          <w:p>
-            <w:pPr>
-              <w:ind w:left="317"/>
-              <w:cnfStyle w:val="000000100000"/>
-            </w:pPr>
-            <w:r>
-              <w:t xml:space="preserve">4.2. </w:t>
-            </w:r>
-            <w:r>
-              <w:t>System</w:t>
-            </w:r>
-            <w:r>
-              <w:t xml:space="preserve"> </w:t>
-            </w:r>
-            <w:r>
-              <w:t>invite le client de s’authentifier</w:t>
-            </w:r>
-            <w:r>
-              <w:t>.</w:t>
-            </w:r>
-          </w:p>
-        </w:tc>
-      </w:tr>
-      <w:tr>
-        <w:tc>
-          <w:tcPr>
-            <w:cnfStyle w:val="001000000000"/>
-            <w:tcW w:w="1951" w:type="dxa"/>
-          </w:tcPr>
-          <w:p>
-            <w:pPr>
-              <w:rPr>
-                <w:b w:val="0"/>
-              </w:rPr>
-            </w:pPr>
-            <w:r>
-              <w:rPr>
-                <w:b w:val="0"/>
-              </w:rPr>
-              <w:t>Acteurs</w:t>
-            </w:r>
-          </w:p>
-        </w:tc>
-        <w:tc>
-          <w:tcPr>
-            <w:tcW w:w="8656" w:type="dxa"/>
-          </w:tcPr>
-          <w:p>
-            <w:pPr>
-              <w:cnfStyle w:val="000000000000"/>
-            </w:pPr>
-            <w:r>
-              <w:t>Client</w:t>
-            </w:r>
-          </w:p>
-        </w:tc>
-      </w:tr>
-      <w:tr>
-        <w:trPr>
-          <w:cnfStyle w:val="000000100000"/>
-        </w:trPr>
-        <w:tc>
-          <w:tcPr>
-            <w:cnfStyle w:val="001000000000"/>
-            <w:tcW w:w="1951" w:type="dxa"/>
-            <w:tcBorders>
-              <w:top w:val="none" w:sz="0" w:space="0" w:color="auto"/>
-              <w:left w:val="none" w:sz="0" w:space="0" w:color="auto"/>
-              <w:bottom w:val="none" w:sz="0" w:space="0" w:color="auto"/>
-            </w:tcBorders>
           </w:tcPr>
           <w:p>
             <w:pPr>
@@ -6462,50 +6505,6 @@
               <w:rPr>
                 <w:b w:val="0"/>
               </w:rPr>
-              <w:t>Pré-conditions</w:t>
-            </w:r>
-          </w:p>
-        </w:tc>
-        <w:tc>
-          <w:tcPr>
-            <w:tcW w:w="8656" w:type="dxa"/>
-            <w:tcBorders>
-              <w:top w:val="none" w:sz="0" w:space="0" w:color="auto"/>
-              <w:bottom w:val="none" w:sz="0" w:space="0" w:color="auto"/>
-              <w:right w:val="none" w:sz="0" w:space="0" w:color="auto"/>
-            </w:tcBorders>
-          </w:tcPr>
-          <w:p>
-            <w:pPr>
-              <w:cnfStyle w:val="000000100000"/>
-            </w:pPr>
-            <w:r>
-              <w:t>System</w:t>
-            </w:r>
-            <w:r>
-              <w:t xml:space="preserve"> est opérationnel.</w:t>
-            </w:r>
-          </w:p>
-        </w:tc>
-      </w:tr>
-      <w:tr>
-        <w:tc>
-          <w:tcPr>
-            <w:cnfStyle w:val="001000000000"/>
-            <w:tcW w:w="1951" w:type="dxa"/>
-          </w:tcPr>
-          <w:p>
-            <w:pPr>
-              <w:rPr>
-                <w:b w:val="0"/>
-                <w:szCs w:val="22"/>
-                <w:lang w:eastAsia="en-US"/>
-              </w:rPr>
-            </w:pPr>
-            <w:r>
-              <w:rPr>
-                <w:b w:val="0"/>
-              </w:rPr>
               <w:t>Post-conditions</w:t>
             </w:r>
           </w:p>
@@ -6538,7 +6537,7 @@
       <w:pPr>
         <w:pStyle w:val="Titre3"/>
       </w:pPr>
-      <w:bookmarkStart w:id="11" w:name="_Toc374542079"/>
+      <w:bookmarkStart w:id="10" w:name="_Toc374542079"/>
       <w:r>
         <w:t xml:space="preserve">U.C. </w:t>
       </w:r>
@@ -7491,16 +7490,13 @@
       </w:tr>
     </w:tbl>
     <w:p/>
-    <w:bookmarkEnd w:id="11"/>
+    <w:bookmarkEnd w:id="10"/>
     <w:p>
       <w:pPr>
         <w:pStyle w:val="Titre3"/>
       </w:pPr>
       <w:r>
-        <w:t xml:space="preserve">U.C. </w:t>
-      </w:r>
-      <w:r>
-        <w:t>Supprimer livre du panier</w:t>
+        <w:t>U.C. Supprimer livre du panier</w:t>
       </w:r>
     </w:p>
     <w:tbl>
@@ -7825,11 +7821,11 @@
       <w:pPr>
         <w:pStyle w:val="Titre3"/>
       </w:pPr>
-      <w:bookmarkStart w:id="12" w:name="_Toc374542080"/>
+      <w:bookmarkStart w:id="11" w:name="_Toc374542080"/>
       <w:r>
         <w:t xml:space="preserve">U.C. </w:t>
       </w:r>
-      <w:bookmarkEnd w:id="12"/>
+      <w:bookmarkEnd w:id="11"/>
       <w:r>
         <w:t>Modifier une ligne de panier</w:t>
       </w:r>
@@ -7976,19 +7972,7 @@
               <w:t>1</w:t>
             </w:r>
             <w:r>
-              <w:t xml:space="preserve">. </w:t>
-            </w:r>
-            <w:r>
-              <w:t>Le c</w:t>
-            </w:r>
-            <w:r>
-              <w:t xml:space="preserve">lient </w:t>
-            </w:r>
-            <w:r>
-              <w:t>va sur son panier</w:t>
-            </w:r>
-            <w:r>
-              <w:t>.</w:t>
+              <w:t>. Le client va sur son panier.</w:t>
             </w:r>
           </w:p>
           <w:p>
@@ -7997,10 +7981,7 @@
               <w:cnfStyle w:val="000000000000"/>
             </w:pPr>
             <w:r>
-              <w:t xml:space="preserve">2. </w:t>
-            </w:r>
-            <w:r>
-              <w:t>Le client sélectionne le livre dont il souhaite changer la quantité</w:t>
+              <w:t>2. Le client sélectionne le livre dont il souhaite changer la quantité</w:t>
             </w:r>
           </w:p>
           <w:p>
@@ -8030,13 +8011,7 @@
               <w:t>5</w:t>
             </w:r>
             <w:r>
-              <w:t>.</w:t>
-            </w:r>
-            <w:r>
-              <w:t xml:space="preserve">  </w:t>
-            </w:r>
-            <w:r>
-              <w:t>Le système met à jour les articles dans le panier du client</w:t>
+              <w:t>.  Le système met à jour les articles dans le panier du client</w:t>
             </w:r>
           </w:p>
         </w:tc>
@@ -8215,20 +8190,83 @@
             <w:pPr>
               <w:cnfStyle w:val="000000000000"/>
             </w:pPr>
-            <w:bookmarkStart w:id="13" w:name="_GoBack"/>
-            <w:bookmarkEnd w:id="13"/>
+            <w:bookmarkStart w:id="12" w:name="_GoBack"/>
+            <w:bookmarkEnd w:id="12"/>
           </w:p>
         </w:tc>
       </w:tr>
     </w:tbl>
     <w:p/>
-    <w:p/>
+    <w:p>
+      <w:pPr>
+        <w:pStyle w:val="Titre2"/>
+      </w:pPr>
+      <w:r>
+        <w:t>Diagramme de classe</w:t>
+      </w:r>
+    </w:p>
+    <w:p>
+      <w:r>
+        <w:rPr>
+          <w:noProof/>
+        </w:rPr>
+        <w:lastRenderedPageBreak/>
+        <w:drawing>
+          <wp:inline distT="0" distB="0" distL="0" distR="0">
+            <wp:extent cx="6648450" cy="5191125"/>
+            <wp:effectExtent l="19050" t="0" r="0" b="0"/>
+            <wp:docPr id="2" name="Image 2" descr="C:\Users\Stagiaire\Desktop\git\jungle\diagrammeDeClasse.PNG"/>
+            <wp:cNvGraphicFramePr>
+              <a:graphicFrameLocks xmlns:a="http://schemas.openxmlformats.org/drawingml/2006/main" noChangeAspect="1"/>
+            </wp:cNvGraphicFramePr>
+            <a:graphic xmlns:a="http://schemas.openxmlformats.org/drawingml/2006/main">
+              <a:graphicData uri="http://schemas.openxmlformats.org/drawingml/2006/picture">
+                <pic:pic xmlns:pic="http://schemas.openxmlformats.org/drawingml/2006/picture">
+                  <pic:nvPicPr>
+                    <pic:cNvPr id="0" name="Picture 2" descr="C:\Users\Stagiaire\Desktop\git\jungle\diagrammeDeClasse.PNG"/>
+                    <pic:cNvPicPr>
+                      <a:picLocks noChangeAspect="1" noChangeArrowheads="1"/>
+                    </pic:cNvPicPr>
+                  </pic:nvPicPr>
+                  <pic:blipFill>
+                    <a:blip r:embed="rId13"/>
+                    <a:srcRect/>
+                    <a:stretch>
+                      <a:fillRect/>
+                    </a:stretch>
+                  </pic:blipFill>
+                  <pic:spPr bwMode="auto">
+                    <a:xfrm>
+                      <a:off x="0" y="0"/>
+                      <a:ext cx="6648450" cy="5191125"/>
+                    </a:xfrm>
+                    <a:prstGeom prst="rect">
+                      <a:avLst/>
+                    </a:prstGeom>
+                    <a:noFill/>
+                    <a:ln w="9525">
+                      <a:noFill/>
+                      <a:miter lim="800000"/>
+                      <a:headEnd/>
+                      <a:tailEnd/>
+                    </a:ln>
+                  </pic:spPr>
+                </pic:pic>
+              </a:graphicData>
+            </a:graphic>
+          </wp:inline>
+        </w:drawing>
+      </w:r>
+    </w:p>
     <w:p>
       <w:pPr>
         <w:pStyle w:val="Titre2"/>
       </w:pPr>
       <w:r>
         <w:t>Evolutions future</w:t>
+      </w:r>
+      <w:r>
+        <w:t>s</w:t>
       </w:r>
     </w:p>
     <w:p>
@@ -8246,8 +8284,8 @@
     <w:p/>
     <w:p/>
     <w:sectPr>
-      <w:headerReference w:type="default" r:id="rId13"/>
-      <w:footerReference w:type="default" r:id="rId14"/>
+      <w:headerReference w:type="default" r:id="rId14"/>
+      <w:footerReference w:type="default" r:id="rId15"/>
       <w:pgSz w:w="11907" w:h="16839"/>
       <w:pgMar w:top="720" w:right="720" w:bottom="720" w:left="720" w:header="709" w:footer="459" w:gutter="0"/>
       <w:pgNumType w:start="0"/>
@@ -8261,7 +8299,7 @@
 
 <file path=word/comments.xml><?xml version="1.0" encoding="utf-8"?>
 <w:comments xmlns:ve="http://schemas.openxmlformats.org/markup-compatibility/2006" xmlns:o="urn:schemas-microsoft-com:office:office" xmlns:r="http://schemas.openxmlformats.org/officeDocument/2006/relationships" xmlns:m="http://schemas.openxmlformats.org/officeDocument/2006/math" xmlns:v="urn:schemas-microsoft-com:vml" xmlns:wp="http://schemas.openxmlformats.org/drawingml/2006/wordprocessingDrawing" xmlns:w10="urn:schemas-microsoft-com:office:word" xmlns:w="http://schemas.openxmlformats.org/wordprocessingml/2006/main" xmlns:wne="http://schemas.microsoft.com/office/word/2006/wordml">
-  <w:comment w:id="3" w:author="Stagiaire" w:date="2013-12-12T13:09:00Z" w:initials="S">
+  <w:comment w:id="2" w:author="Stagiaire" w:date="2013-12-12T13:09:00Z" w:initials="S">
     <w:p>
       <w:pPr>
         <w:pStyle w:val="Commentaire"/>
@@ -8277,7 +8315,7 @@
       </w:r>
     </w:p>
   </w:comment>
-  <w:comment w:id="4" w:author="Stagiaire" w:date="2013-12-12T13:09:00Z" w:initials="S">
+  <w:comment w:id="3" w:author="Stagiaire" w:date="2013-12-12T13:09:00Z" w:initials="S">
     <w:p>
       <w:pPr>
         <w:pStyle w:val="Commentaire"/>
@@ -8293,7 +8331,7 @@
       </w:r>
     </w:p>
   </w:comment>
-  <w:comment w:id="5" w:author="Stagiaire" w:date="2013-12-12T13:10:00Z" w:initials="S">
+  <w:comment w:id="4" w:author="Stagiaire" w:date="2013-12-12T13:10:00Z" w:initials="S">
     <w:p>
       <w:pPr>
         <w:pStyle w:val="Commentaire"/>
@@ -8351,7 +8389,7 @@
         <w:rPr>
           <w:noProof/>
         </w:rPr>
-        <w:t>7</w:t>
+        <w:t>4</w:t>
       </w:r>
     </w:fldSimple>
     <w:r>
@@ -13927,7 +13965,7 @@
 </file>
 
 <file path=customXml/itemProps3.xml><?xml version="1.0" encoding="utf-8"?>
-<ds:datastoreItem xmlns:ds="http://schemas.openxmlformats.org/officeDocument/2006/customXml" ds:itemID="{35D4EB2C-0BE0-4AB1-B999-E300FF8252ED}">
+<ds:datastoreItem xmlns:ds="http://schemas.openxmlformats.org/officeDocument/2006/customXml" ds:itemID="{B342A63F-E877-4AA3-BA4A-46726164A460}">
   <ds:schemaRefs>
     <ds:schemaRef ds:uri="http://schemas.openxmlformats.org/officeDocument/2006/bibliography"/>
   </ds:schemaRefs>

</xml_diff>